<commit_message>
Outline'ın ana taslağı oluşturuldu
</commit_message>
<xml_diff>
--- a/thesis.docx
+++ b/thesis.docx
@@ -2,17 +2,317 @@
 <file path=word/document.xml><?xml version="1.0" encoding="utf-8"?>
 <w:document xmlns:wpc="http://schemas.microsoft.com/office/word/2010/wordprocessingCanvas" xmlns:mc="http://schemas.openxmlformats.org/markup-compatibility/2006" xmlns:o="urn:schemas-microsoft-com:office:office" xmlns:r="http://schemas.openxmlformats.org/officeDocument/2006/relationships" xmlns:m="http://schemas.openxmlformats.org/officeDocument/2006/math" xmlns:v="urn:schemas-microsoft-com:vml" xmlns:wp14="http://schemas.microsoft.com/office/word/2010/wordprocessingDrawing" xmlns:wp="http://schemas.openxmlformats.org/drawingml/2006/wordprocessingDrawing" xmlns:w10="urn:schemas-microsoft-com:office:word" xmlns:w="http://schemas.openxmlformats.org/wordprocessingml/2006/main" xmlns:w14="http://schemas.microsoft.com/office/word/2010/wordml" xmlns:w15="http://schemas.microsoft.com/office/word/2012/wordml" xmlns:wpg="http://schemas.microsoft.com/office/word/2010/wordprocessingGroup" xmlns:wpi="http://schemas.microsoft.com/office/word/2010/wordprocessingInk" xmlns:wne="http://schemas.microsoft.com/office/word/2006/wordml" xmlns:wps="http://schemas.microsoft.com/office/word/2010/wordprocessingShape" mc:Ignorable="w14 w15 wp14">
   <w:body>
+    <w:tbl>
+      <w:tblPr>
+        <w:tblStyle w:val="TabloKlavuzu"/>
+        <w:tblW w:w="0" w:type="auto"/>
+        <w:tblBorders>
+          <w:top w:val="none" w:sz="0" w:space="0" w:color="auto"/>
+          <w:left w:val="none" w:sz="0" w:space="0" w:color="auto"/>
+          <w:bottom w:val="none" w:sz="0" w:space="0" w:color="auto"/>
+          <w:right w:val="none" w:sz="0" w:space="0" w:color="auto"/>
+          <w:insideH w:val="none" w:sz="0" w:space="0" w:color="auto"/>
+          <w:insideV w:val="none" w:sz="0" w:space="0" w:color="auto"/>
+        </w:tblBorders>
+        <w:tblLook w:val="04A0" w:firstRow="1" w:lastRow="0" w:firstColumn="1" w:lastColumn="0" w:noHBand="0" w:noVBand="1"/>
+      </w:tblPr>
+      <w:tblGrid>
+        <w:gridCol w:w="988"/>
+        <w:gridCol w:w="8074"/>
+      </w:tblGrid>
+      <w:tr>
+        <w:tc>
+          <w:tcPr>
+            <w:tcW w:w="988" w:type="dxa"/>
+          </w:tcPr>
+          <w:p>
+            <w:pPr>
+              <w:rPr>
+                <w:b/>
+                <w:sz w:val="28"/>
+              </w:rPr>
+            </w:pPr>
+            <w:r>
+              <w:rPr>
+                <w:b/>
+                <w:sz w:val="24"/>
+              </w:rPr>
+              <w:t>Thesis</w:t>
+            </w:r>
+            <w:r>
+              <w:rPr>
+                <w:b/>
+                <w:sz w:val="24"/>
+              </w:rPr>
+              <w:t>:</w:t>
+            </w:r>
+          </w:p>
+        </w:tc>
+        <w:tc>
+          <w:tcPr>
+            <w:tcW w:w="8074" w:type="dxa"/>
+          </w:tcPr>
+          <w:p>
+            <w:pPr>
+              <w:rPr>
+                <w:sz w:val="24"/>
+              </w:rPr>
+            </w:pPr>
+            <w:r>
+              <w:rPr>
+                <w:sz w:val="24"/>
+              </w:rPr>
+              <w:t>Although It is argued that Artificial Intelligent(AI) is a wrong method for progress of mankind because of its dynamics which allo</w:t>
+            </w:r>
+            <w:r>
+              <w:rPr>
+                <w:sz w:val="24"/>
+              </w:rPr>
+              <w:t>ws to think and decide itself, i</w:t>
+            </w:r>
+            <w:r>
+              <w:rPr>
+                <w:sz w:val="24"/>
+              </w:rPr>
+              <w:t>t should be supported due to providing much more new employment area,  increasing welfare by supporting social development,</w:t>
+            </w:r>
+            <w:r>
+              <w:rPr>
+                <w:sz w:val="24"/>
+              </w:rPr>
+              <w:t xml:space="preserve"> and </w:t>
+            </w:r>
+            <w:r>
+              <w:rPr>
+                <w:sz w:val="24"/>
+              </w:rPr>
+              <w:t xml:space="preserve">terminate deaths by </w:t>
+            </w:r>
+            <w:r>
+              <w:rPr>
+                <w:sz w:val="24"/>
+              </w:rPr>
+              <w:t>implementing new technological opportunities.</w:t>
+            </w:r>
+          </w:p>
+          <w:p>
+            <w:pPr>
+              <w:rPr>
+                <w:b/>
+                <w:sz w:val="28"/>
+              </w:rPr>
+            </w:pPr>
+          </w:p>
+          <w:p>
+            <w:pPr>
+              <w:jc w:val="center"/>
+              <w:rPr>
+                <w:b/>
+                <w:sz w:val="28"/>
+              </w:rPr>
+            </w:pPr>
+            <w:r>
+              <w:rPr>
+                <w:b/>
+                <w:sz w:val="28"/>
+              </w:rPr>
+              <w:t>OUTLINE</w:t>
+            </w:r>
+          </w:p>
+          <w:p>
+            <w:pPr>
+              <w:rPr>
+                <w:b/>
+                <w:sz w:val="28"/>
+              </w:rPr>
+            </w:pPr>
+          </w:p>
+        </w:tc>
+      </w:tr>
+    </w:tbl>
     <w:p>
+      <w:pPr>
+        <w:pStyle w:val="ListeParagraf"/>
+        <w:numPr>
+          <w:ilvl w:val="0"/>
+          <w:numId w:val="2"/>
+        </w:numPr>
+        <w:rPr>
+          <w:sz w:val="24"/>
+        </w:rPr>
+      </w:pPr>
       <w:r>
-        <w:t>Although</w:t>
+        <w:rPr>
+          <w:sz w:val="24"/>
+        </w:rPr>
+        <w:t xml:space="preserve">Provides much more new </w:t>
       </w:r>
       <w:r>
-        <w:t xml:space="preserve"> </w:t>
+        <w:rPr>
+          <w:sz w:val="24"/>
+        </w:rPr>
+        <w:t>employment</w:t>
+      </w:r>
+      <w:r>
+        <w:rPr>
+          <w:sz w:val="24"/>
+        </w:rPr>
+        <w:t xml:space="preserve"> area</w:t>
+      </w:r>
+    </w:p>
+    <w:p>
+      <w:pPr>
+        <w:pStyle w:val="ListeParagraf"/>
+        <w:numPr>
+          <w:ilvl w:val="1"/>
+          <w:numId w:val="2"/>
+        </w:numPr>
+        <w:rPr>
+          <w:sz w:val="24"/>
+        </w:rPr>
+      </w:pPr>
+      <w:r>
+        <w:rPr>
+          <w:sz w:val="24"/>
+        </w:rPr>
+        <w:t>New areas due to need of new technology</w:t>
       </w:r>
       <w:bookmarkStart w:id="0" w:name="_GoBack"/>
       <w:bookmarkEnd w:id="0"/>
+    </w:p>
+    <w:p>
+      <w:pPr>
+        <w:pStyle w:val="ListeParagraf"/>
+        <w:numPr>
+          <w:ilvl w:val="1"/>
+          <w:numId w:val="2"/>
+        </w:numPr>
+        <w:rPr>
+          <w:sz w:val="24"/>
+        </w:rPr>
+      </w:pPr>
+    </w:p>
+    <w:p>
+      <w:pPr>
+        <w:pStyle w:val="ListeParagraf"/>
+        <w:numPr>
+          <w:ilvl w:val="0"/>
+          <w:numId w:val="2"/>
+        </w:numPr>
+        <w:rPr>
+          <w:sz w:val="24"/>
+        </w:rPr>
+      </w:pPr>
       <w:r>
-        <w:t>It is argued that Artificial Intelligent(AI) is a wrong method for progress of mankind because of its dynamics which allows to think and decide itself, ıt should be supported due to providing much more new employment area,  increasing welfare by supporting social development,  terminate deaths by increasing job security.</w:t>
+        <w:rPr>
+          <w:sz w:val="24"/>
+        </w:rPr>
+        <w:t>Increases welfare by supporting social development</w:t>
+      </w:r>
+    </w:p>
+    <w:p>
+      <w:pPr>
+        <w:pStyle w:val="ListeParagraf"/>
+        <w:numPr>
+          <w:ilvl w:val="1"/>
+          <w:numId w:val="2"/>
+        </w:numPr>
+        <w:rPr>
+          <w:sz w:val="24"/>
+        </w:rPr>
+      </w:pPr>
+      <w:r>
+        <w:rPr>
+          <w:sz w:val="24"/>
+        </w:rPr>
+        <w:t>Innovated education system</w:t>
+      </w:r>
+    </w:p>
+    <w:p>
+      <w:pPr>
+        <w:pStyle w:val="ListeParagraf"/>
+        <w:numPr>
+          <w:ilvl w:val="1"/>
+          <w:numId w:val="2"/>
+        </w:numPr>
+        <w:rPr>
+          <w:sz w:val="24"/>
+        </w:rPr>
+      </w:pPr>
+      <w:r>
+        <w:rPr>
+          <w:sz w:val="24"/>
+        </w:rPr>
+        <w:t>Takes modern slavery away</w:t>
+      </w:r>
+    </w:p>
+    <w:p>
+      <w:pPr>
+        <w:pStyle w:val="ListeParagraf"/>
+        <w:numPr>
+          <w:ilvl w:val="0"/>
+          <w:numId w:val="2"/>
+        </w:numPr>
+        <w:rPr>
+          <w:b/>
+          <w:sz w:val="28"/>
+        </w:rPr>
+      </w:pPr>
+      <w:r>
+        <w:rPr>
+          <w:sz w:val="24"/>
+        </w:rPr>
+        <w:t>Terminates deaths by implementing new technological opportunities.</w:t>
+      </w:r>
+    </w:p>
+    <w:p>
+      <w:pPr>
+        <w:pStyle w:val="ListeParagraf"/>
+        <w:numPr>
+          <w:ilvl w:val="1"/>
+          <w:numId w:val="2"/>
+        </w:numPr>
+        <w:rPr>
+          <w:b/>
+          <w:sz w:val="28"/>
+        </w:rPr>
+      </w:pPr>
+      <w:r>
+        <w:rPr>
+          <w:sz w:val="24"/>
+        </w:rPr>
+        <w:t xml:space="preserve">Experiencing less death in dangerous </w:t>
+      </w:r>
+      <w:r>
+        <w:rPr>
+          <w:sz w:val="24"/>
+        </w:rPr>
+        <w:t>work areas</w:t>
+      </w:r>
+      <w:r>
+        <w:rPr>
+          <w:sz w:val="24"/>
+        </w:rPr>
+        <w:t xml:space="preserve"> </w:t>
+      </w:r>
+    </w:p>
+    <w:p>
+      <w:pPr>
+        <w:pStyle w:val="ListeParagraf"/>
+        <w:numPr>
+          <w:ilvl w:val="1"/>
+          <w:numId w:val="2"/>
+        </w:numPr>
+        <w:rPr>
+          <w:b/>
+          <w:sz w:val="28"/>
+        </w:rPr>
+      </w:pPr>
+      <w:r>
+        <w:rPr>
+          <w:sz w:val="24"/>
+        </w:rPr>
+        <w:t>Huge incrementing in health sector</w:t>
       </w:r>
     </w:p>
     <w:sectPr>
@@ -23,6 +323,198 @@
     </w:sectPr>
   </w:body>
 </w:document>
+</file>
+
+<file path=word/numbering.xml><?xml version="1.0" encoding="utf-8"?>
+<w:numbering xmlns:wpc="http://schemas.microsoft.com/office/word/2010/wordprocessingCanvas" xmlns:mc="http://schemas.openxmlformats.org/markup-compatibility/2006" xmlns:o="urn:schemas-microsoft-com:office:office" xmlns:r="http://schemas.openxmlformats.org/officeDocument/2006/relationships" xmlns:m="http://schemas.openxmlformats.org/officeDocument/2006/math" xmlns:v="urn:schemas-microsoft-com:vml" xmlns:wp14="http://schemas.microsoft.com/office/word/2010/wordprocessingDrawing" xmlns:wp="http://schemas.openxmlformats.org/drawingml/2006/wordprocessingDrawing" xmlns:w10="urn:schemas-microsoft-com:office:word" xmlns:w="http://schemas.openxmlformats.org/wordprocessingml/2006/main" xmlns:w14="http://schemas.microsoft.com/office/word/2010/wordml" xmlns:w15="http://schemas.microsoft.com/office/word/2012/wordml" xmlns:wpg="http://schemas.microsoft.com/office/word/2010/wordprocessingGroup" xmlns:wpi="http://schemas.microsoft.com/office/word/2010/wordprocessingInk" xmlns:wne="http://schemas.microsoft.com/office/word/2006/wordml" xmlns:wps="http://schemas.microsoft.com/office/word/2010/wordprocessingShape" mc:Ignorable="w14 w15 wp14">
+  <w:abstractNum w:abstractNumId="0" w15:restartNumberingAfterBreak="0">
+    <w:nsid w:val="22166DD0"/>
+    <w:multiLevelType w:val="hybridMultilevel"/>
+    <w:tmpl w:val="517C5830"/>
+    <w:lvl w:ilvl="0" w:tplc="B37C5214">
+      <w:start w:val="1"/>
+      <w:numFmt w:val="decimal"/>
+      <w:lvlText w:val="%1."/>
+      <w:lvlJc w:val="left"/>
+      <w:pPr>
+        <w:ind w:left="720" w:hanging="360"/>
+      </w:pPr>
+      <w:rPr>
+        <w:rFonts w:hint="default"/>
+        <w:b/>
+        <w:sz w:val="24"/>
+      </w:rPr>
+    </w:lvl>
+    <w:lvl w:ilvl="1" w:tplc="52FC1282">
+      <w:start w:val="1"/>
+      <w:numFmt w:val="lowerLetter"/>
+      <w:lvlText w:val="%2."/>
+      <w:lvlJc w:val="left"/>
+      <w:pPr>
+        <w:ind w:left="1440" w:hanging="360"/>
+      </w:pPr>
+      <w:rPr>
+        <w:b/>
+        <w:sz w:val="24"/>
+      </w:rPr>
+    </w:lvl>
+    <w:lvl w:ilvl="2" w:tplc="0409001B">
+      <w:start w:val="1"/>
+      <w:numFmt w:val="lowerRoman"/>
+      <w:lvlText w:val="%3."/>
+      <w:lvlJc w:val="right"/>
+      <w:pPr>
+        <w:ind w:left="2160" w:hanging="180"/>
+      </w:pPr>
+    </w:lvl>
+    <w:lvl w:ilvl="3" w:tplc="0409000F" w:tentative="1">
+      <w:start w:val="1"/>
+      <w:numFmt w:val="decimal"/>
+      <w:lvlText w:val="%4."/>
+      <w:lvlJc w:val="left"/>
+      <w:pPr>
+        <w:ind w:left="2880" w:hanging="360"/>
+      </w:pPr>
+    </w:lvl>
+    <w:lvl w:ilvl="4" w:tplc="04090019" w:tentative="1">
+      <w:start w:val="1"/>
+      <w:numFmt w:val="lowerLetter"/>
+      <w:lvlText w:val="%5."/>
+      <w:lvlJc w:val="left"/>
+      <w:pPr>
+        <w:ind w:left="3600" w:hanging="360"/>
+      </w:pPr>
+    </w:lvl>
+    <w:lvl w:ilvl="5" w:tplc="0409001B" w:tentative="1">
+      <w:start w:val="1"/>
+      <w:numFmt w:val="lowerRoman"/>
+      <w:lvlText w:val="%6."/>
+      <w:lvlJc w:val="right"/>
+      <w:pPr>
+        <w:ind w:left="4320" w:hanging="180"/>
+      </w:pPr>
+    </w:lvl>
+    <w:lvl w:ilvl="6" w:tplc="0409000F" w:tentative="1">
+      <w:start w:val="1"/>
+      <w:numFmt w:val="decimal"/>
+      <w:lvlText w:val="%7."/>
+      <w:lvlJc w:val="left"/>
+      <w:pPr>
+        <w:ind w:left="5040" w:hanging="360"/>
+      </w:pPr>
+    </w:lvl>
+    <w:lvl w:ilvl="7" w:tplc="04090019" w:tentative="1">
+      <w:start w:val="1"/>
+      <w:numFmt w:val="lowerLetter"/>
+      <w:lvlText w:val="%8."/>
+      <w:lvlJc w:val="left"/>
+      <w:pPr>
+        <w:ind w:left="5760" w:hanging="360"/>
+      </w:pPr>
+    </w:lvl>
+    <w:lvl w:ilvl="8" w:tplc="0409001B" w:tentative="1">
+      <w:start w:val="1"/>
+      <w:numFmt w:val="lowerRoman"/>
+      <w:lvlText w:val="%9."/>
+      <w:lvlJc w:val="right"/>
+      <w:pPr>
+        <w:ind w:left="6480" w:hanging="180"/>
+      </w:pPr>
+    </w:lvl>
+  </w:abstractNum>
+  <w:abstractNum w:abstractNumId="1" w15:restartNumberingAfterBreak="0">
+    <w:nsid w:val="79AB6799"/>
+    <w:multiLevelType w:val="hybridMultilevel"/>
+    <w:tmpl w:val="4AF4E9D2"/>
+    <w:lvl w:ilvl="0" w:tplc="0409000F">
+      <w:start w:val="1"/>
+      <w:numFmt w:val="decimal"/>
+      <w:lvlText w:val="%1."/>
+      <w:lvlJc w:val="left"/>
+      <w:pPr>
+        <w:ind w:left="720" w:hanging="360"/>
+      </w:pPr>
+    </w:lvl>
+    <w:lvl w:ilvl="1" w:tplc="04090019" w:tentative="1">
+      <w:start w:val="1"/>
+      <w:numFmt w:val="lowerLetter"/>
+      <w:lvlText w:val="%2."/>
+      <w:lvlJc w:val="left"/>
+      <w:pPr>
+        <w:ind w:left="1440" w:hanging="360"/>
+      </w:pPr>
+    </w:lvl>
+    <w:lvl w:ilvl="2" w:tplc="0409001B" w:tentative="1">
+      <w:start w:val="1"/>
+      <w:numFmt w:val="lowerRoman"/>
+      <w:lvlText w:val="%3."/>
+      <w:lvlJc w:val="right"/>
+      <w:pPr>
+        <w:ind w:left="2160" w:hanging="180"/>
+      </w:pPr>
+    </w:lvl>
+    <w:lvl w:ilvl="3" w:tplc="0409000F" w:tentative="1">
+      <w:start w:val="1"/>
+      <w:numFmt w:val="decimal"/>
+      <w:lvlText w:val="%4."/>
+      <w:lvlJc w:val="left"/>
+      <w:pPr>
+        <w:ind w:left="2880" w:hanging="360"/>
+      </w:pPr>
+    </w:lvl>
+    <w:lvl w:ilvl="4" w:tplc="04090019" w:tentative="1">
+      <w:start w:val="1"/>
+      <w:numFmt w:val="lowerLetter"/>
+      <w:lvlText w:val="%5."/>
+      <w:lvlJc w:val="left"/>
+      <w:pPr>
+        <w:ind w:left="3600" w:hanging="360"/>
+      </w:pPr>
+    </w:lvl>
+    <w:lvl w:ilvl="5" w:tplc="0409001B" w:tentative="1">
+      <w:start w:val="1"/>
+      <w:numFmt w:val="lowerRoman"/>
+      <w:lvlText w:val="%6."/>
+      <w:lvlJc w:val="right"/>
+      <w:pPr>
+        <w:ind w:left="4320" w:hanging="180"/>
+      </w:pPr>
+    </w:lvl>
+    <w:lvl w:ilvl="6" w:tplc="0409000F" w:tentative="1">
+      <w:start w:val="1"/>
+      <w:numFmt w:val="decimal"/>
+      <w:lvlText w:val="%7."/>
+      <w:lvlJc w:val="left"/>
+      <w:pPr>
+        <w:ind w:left="5040" w:hanging="360"/>
+      </w:pPr>
+    </w:lvl>
+    <w:lvl w:ilvl="7" w:tplc="04090019" w:tentative="1">
+      <w:start w:val="1"/>
+      <w:numFmt w:val="lowerLetter"/>
+      <w:lvlText w:val="%8."/>
+      <w:lvlJc w:val="left"/>
+      <w:pPr>
+        <w:ind w:left="5760" w:hanging="360"/>
+      </w:pPr>
+    </w:lvl>
+    <w:lvl w:ilvl="8" w:tplc="0409001B" w:tentative="1">
+      <w:start w:val="1"/>
+      <w:numFmt w:val="lowerRoman"/>
+      <w:lvlText w:val="%9."/>
+      <w:lvlJc w:val="right"/>
+      <w:pPr>
+        <w:ind w:left="6480" w:hanging="180"/>
+      </w:pPr>
+    </w:lvl>
+  </w:abstractNum>
+  <w:num w:numId="1">
+    <w:abstractNumId w:val="1"/>
+  </w:num>
+  <w:num w:numId="2">
+    <w:abstractNumId w:val="0"/>
+  </w:num>
+</w:numbering>
 </file>
 
 <file path=word/styles.xml><?xml version="1.0" encoding="utf-8"?>
@@ -418,6 +910,9 @@
   <w:style w:type="paragraph" w:default="1" w:styleId="Normal">
     <w:name w:val="Normal"/>
     <w:qFormat/>
+    <w:rPr>
+      <w:lang w:val="en-US"/>
+    </w:rPr>
   </w:style>
   <w:style w:type="character" w:default="1" w:styleId="VarsaylanParagrafYazTipi">
     <w:name w:val="Default Paragraph Font"/>
@@ -445,6 +940,36 @@
     <w:uiPriority w:val="99"/>
     <w:semiHidden/>
     <w:unhideWhenUsed/>
+  </w:style>
+  <w:style w:type="table" w:styleId="TabloKlavuzu">
+    <w:name w:val="Table Grid"/>
+    <w:basedOn w:val="NormalTablo"/>
+    <w:uiPriority w:val="39"/>
+    <w:rsid w:val="00236FEF"/>
+    <w:pPr>
+      <w:spacing w:after="0" w:line="240" w:lineRule="auto"/>
+    </w:pPr>
+    <w:tblPr>
+      <w:tblBorders>
+        <w:top w:val="single" w:sz="4" w:space="0" w:color="auto"/>
+        <w:left w:val="single" w:sz="4" w:space="0" w:color="auto"/>
+        <w:bottom w:val="single" w:sz="4" w:space="0" w:color="auto"/>
+        <w:right w:val="single" w:sz="4" w:space="0" w:color="auto"/>
+        <w:insideH w:val="single" w:sz="4" w:space="0" w:color="auto"/>
+        <w:insideV w:val="single" w:sz="4" w:space="0" w:color="auto"/>
+      </w:tblBorders>
+    </w:tblPr>
+  </w:style>
+  <w:style w:type="paragraph" w:styleId="ListeParagraf">
+    <w:name w:val="List Paragraph"/>
+    <w:basedOn w:val="Normal"/>
+    <w:uiPriority w:val="34"/>
+    <w:qFormat/>
+    <w:rsid w:val="009238C4"/>
+    <w:pPr>
+      <w:ind w:left="720"/>
+      <w:contextualSpacing/>
+    </w:pPr>
   </w:style>
 </w:styles>
 </file>

</xml_diff>

<commit_message>
hoca güzel dedi outline'a
</commit_message>
<xml_diff>
--- a/thesis.docx
+++ b/thesis.docx
@@ -28,23 +28,20 @@
           <w:p>
             <w:pPr>
               <w:rPr>
+                <w:rFonts w:ascii="Times New Roman" w:hAnsi="Times New Roman" w:cs="Times New Roman"/>
                 <w:b/>
+                <w:color w:val="000000" w:themeColor="text1"/>
                 <w:sz w:val="28"/>
               </w:rPr>
             </w:pPr>
             <w:r>
               <w:rPr>
+                <w:rFonts w:ascii="Times New Roman" w:hAnsi="Times New Roman" w:cs="Times New Roman"/>
                 <w:b/>
+                <w:color w:val="000000" w:themeColor="text1"/>
                 <w:sz w:val="24"/>
               </w:rPr>
-              <w:t>Thesis</w:t>
-            </w:r>
-            <w:r>
-              <w:rPr>
-                <w:b/>
-                <w:sz w:val="24"/>
-              </w:rPr>
-              <w:t>:</w:t>
+              <w:t>Thesis:</w:t>
             </w:r>
           </w:p>
         </w:tc>
@@ -55,41 +52,105 @@
           <w:p>
             <w:pPr>
               <w:rPr>
+                <w:rFonts w:ascii="Times New Roman" w:hAnsi="Times New Roman" w:cs="Times New Roman"/>
+                <w:color w:val="000000" w:themeColor="text1"/>
                 <w:sz w:val="24"/>
               </w:rPr>
             </w:pPr>
             <w:r>
               <w:rPr>
+                <w:rFonts w:ascii="Times New Roman" w:hAnsi="Times New Roman" w:cs="Times New Roman"/>
+                <w:color w:val="000000" w:themeColor="text1"/>
                 <w:sz w:val="24"/>
               </w:rPr>
-              <w:t>Although It is argued that Artificial Intelligent(AI) is a wrong method for progress of mankind because of its dynamics which allo</w:t>
+              <w:t xml:space="preserve">Although </w:t>
             </w:r>
             <w:r>
               <w:rPr>
+                <w:rFonts w:ascii="Times New Roman" w:hAnsi="Times New Roman" w:cs="Times New Roman"/>
+                <w:color w:val="000000" w:themeColor="text1"/>
                 <w:sz w:val="24"/>
               </w:rPr>
-              <w:t>ws to think and decide itself, i</w:t>
+              <w:t>i</w:t>
             </w:r>
             <w:r>
               <w:rPr>
+                <w:rFonts w:ascii="Times New Roman" w:hAnsi="Times New Roman" w:cs="Times New Roman"/>
+                <w:color w:val="000000" w:themeColor="text1"/>
                 <w:sz w:val="24"/>
               </w:rPr>
-              <w:t>t should be supported due to providing much more new employment area,  increasing welfare by supporting social development,</w:t>
+              <w:t>t is ar</w:t>
             </w:r>
             <w:r>
               <w:rPr>
+                <w:rFonts w:ascii="Times New Roman" w:hAnsi="Times New Roman" w:cs="Times New Roman"/>
+                <w:color w:val="000000" w:themeColor="text1"/>
                 <w:sz w:val="24"/>
               </w:rPr>
-              <w:t xml:space="preserve"> and </w:t>
+              <w:t>gued that Artificial Intelligence</w:t>
             </w:r>
             <w:r>
               <w:rPr>
+                <w:rFonts w:ascii="Times New Roman" w:hAnsi="Times New Roman" w:cs="Times New Roman"/>
+                <w:color w:val="000000" w:themeColor="text1"/>
                 <w:sz w:val="24"/>
               </w:rPr>
-              <w:t xml:space="preserve">terminate deaths by </w:t>
+              <w:t>(AI) is a wrong method for</w:t>
             </w:r>
             <w:r>
               <w:rPr>
+                <w:rFonts w:ascii="Times New Roman" w:hAnsi="Times New Roman" w:cs="Times New Roman"/>
+                <w:color w:val="000000" w:themeColor="text1"/>
+                <w:sz w:val="24"/>
+              </w:rPr>
+              <w:t xml:space="preserve"> the  progress of human</w:t>
+            </w:r>
+            <w:r>
+              <w:rPr>
+                <w:rFonts w:ascii="Times New Roman" w:hAnsi="Times New Roman" w:cs="Times New Roman"/>
+                <w:color w:val="000000" w:themeColor="text1"/>
+                <w:sz w:val="24"/>
+              </w:rPr>
+              <w:t>kind because of its dynamics which allows to think and decide itself, it should be supported due to</w:t>
+            </w:r>
+            <w:bookmarkStart w:id="0" w:name="_GoBack"/>
+            <w:bookmarkEnd w:id="0"/>
+            <w:r>
+              <w:rPr>
+                <w:rFonts w:ascii="Times New Roman" w:hAnsi="Times New Roman" w:cs="Times New Roman"/>
+                <w:color w:val="000000" w:themeColor="text1"/>
+                <w:sz w:val="24"/>
+              </w:rPr>
+              <w:t xml:space="preserve"> increasing welfare by supporting social development,</w:t>
+            </w:r>
+            <w:r>
+              <w:rPr>
+                <w:rFonts w:ascii="Times New Roman" w:hAnsi="Times New Roman" w:cs="Times New Roman"/>
+                <w:color w:val="000000" w:themeColor="text1"/>
+                <w:sz w:val="24"/>
+              </w:rPr>
+              <w:t xml:space="preserve"> and</w:t>
+            </w:r>
+            <w:r>
+              <w:rPr>
+                <w:rFonts w:ascii="Times New Roman" w:hAnsi="Times New Roman" w:cs="Times New Roman"/>
+                <w:color w:val="000000" w:themeColor="text1"/>
+                <w:sz w:val="24"/>
+              </w:rPr>
+              <w:t xml:space="preserve"> minimize</w:t>
+            </w:r>
+            <w:r>
+              <w:rPr>
+                <w:rFonts w:ascii="Times New Roman" w:hAnsi="Times New Roman" w:cs="Times New Roman"/>
+                <w:color w:val="000000" w:themeColor="text1"/>
+                <w:sz w:val="24"/>
+              </w:rPr>
+              <w:t xml:space="preserve"> deaths by </w:t>
+            </w:r>
+            <w:r>
+              <w:rPr>
+                <w:rFonts w:ascii="Times New Roman" w:hAnsi="Times New Roman" w:cs="Times New Roman"/>
+                <w:color w:val="000000" w:themeColor="text1"/>
                 <w:sz w:val="24"/>
               </w:rPr>
               <w:t>implementing new technological opportunities.</w:t>
@@ -98,7 +159,9 @@
           <w:p>
             <w:pPr>
               <w:rPr>
+                <w:rFonts w:ascii="Times New Roman" w:hAnsi="Times New Roman" w:cs="Times New Roman"/>
                 <w:b/>
+                <w:color w:val="000000" w:themeColor="text1"/>
                 <w:sz w:val="28"/>
               </w:rPr>
             </w:pPr>
@@ -107,13 +170,17 @@
             <w:pPr>
               <w:jc w:val="center"/>
               <w:rPr>
+                <w:rFonts w:ascii="Times New Roman" w:hAnsi="Times New Roman" w:cs="Times New Roman"/>
                 <w:b/>
+                <w:color w:val="000000" w:themeColor="text1"/>
                 <w:sz w:val="28"/>
               </w:rPr>
             </w:pPr>
             <w:r>
               <w:rPr>
+                <w:rFonts w:ascii="Times New Roman" w:hAnsi="Times New Roman" w:cs="Times New Roman"/>
                 <w:b/>
+                <w:color w:val="000000" w:themeColor="text1"/>
                 <w:sz w:val="28"/>
               </w:rPr>
               <w:t>OUTLINE</w:t>
@@ -122,7 +189,9 @@
           <w:p>
             <w:pPr>
               <w:rPr>
+                <w:rFonts w:ascii="Times New Roman" w:hAnsi="Times New Roman" w:cs="Times New Roman"/>
                 <w:b/>
+                <w:color w:val="000000" w:themeColor="text1"/>
                 <w:sz w:val="28"/>
               </w:rPr>
             </w:pPr>
@@ -132,188 +201,256 @@
     </w:tbl>
     <w:p>
       <w:pPr>
-        <w:pStyle w:val="ListeParagraf"/>
-        <w:numPr>
-          <w:ilvl w:val="0"/>
-          <w:numId w:val="2"/>
-        </w:numPr>
-        <w:rPr>
-          <w:sz w:val="24"/>
+        <w:pStyle w:val="Balk1"/>
+        <w:rPr>
+          <w:rFonts w:ascii="Times New Roman" w:hAnsi="Times New Roman" w:cs="Times New Roman"/>
+          <w:color w:val="000000" w:themeColor="text1"/>
+          <w:sz w:val="24"/>
+          <w:szCs w:val="24"/>
         </w:rPr>
       </w:pPr>
       <w:r>
         <w:rPr>
-          <w:sz w:val="24"/>
-        </w:rPr>
-        <w:t xml:space="preserve">Provides much more new </w:t>
-      </w:r>
-      <w:r>
-        <w:rPr>
-          <w:sz w:val="24"/>
-        </w:rPr>
-        <w:t>employment</w:t>
-      </w:r>
-      <w:r>
-        <w:rPr>
-          <w:sz w:val="24"/>
-        </w:rPr>
-        <w:t xml:space="preserve"> area</w:t>
+          <w:rFonts w:ascii="Times New Roman" w:hAnsi="Times New Roman" w:cs="Times New Roman"/>
+          <w:color w:val="000000" w:themeColor="text1"/>
+          <w:sz w:val="24"/>
+          <w:szCs w:val="24"/>
+        </w:rPr>
+        <w:t>Allows to think and decide itself</w:t>
       </w:r>
     </w:p>
     <w:p>
       <w:pPr>
-        <w:pStyle w:val="ListeParagraf"/>
-        <w:numPr>
-          <w:ilvl w:val="1"/>
-          <w:numId w:val="2"/>
-        </w:numPr>
-        <w:rPr>
-          <w:sz w:val="24"/>
+        <w:pStyle w:val="Balk2"/>
+        <w:rPr>
+          <w:rFonts w:ascii="Times New Roman" w:hAnsi="Times New Roman" w:cs="Times New Roman"/>
+          <w:color w:val="000000" w:themeColor="text1"/>
+          <w:sz w:val="24"/>
+          <w:szCs w:val="24"/>
         </w:rPr>
       </w:pPr>
       <w:r>
         <w:rPr>
-          <w:sz w:val="24"/>
-        </w:rPr>
-        <w:t>New areas due to need of new technology</w:t>
+          <w:rFonts w:ascii="Times New Roman" w:hAnsi="Times New Roman" w:cs="Times New Roman"/>
+          <w:color w:val="000000" w:themeColor="text1"/>
+          <w:sz w:val="24"/>
+          <w:szCs w:val="24"/>
+        </w:rPr>
+        <w:t>Solves problems in unethical ways</w:t>
       </w:r>
-      <w:bookmarkStart w:id="0" w:name="_GoBack"/>
-      <w:bookmarkEnd w:id="0"/>
     </w:p>
     <w:p>
       <w:pPr>
-        <w:pStyle w:val="ListeParagraf"/>
-        <w:numPr>
-          <w:ilvl w:val="1"/>
-          <w:numId w:val="2"/>
-        </w:numPr>
-        <w:rPr>
-          <w:sz w:val="24"/>
-        </w:rPr>
-      </w:pPr>
+        <w:pStyle w:val="Balk2"/>
+        <w:rPr>
+          <w:rFonts w:ascii="Times New Roman" w:hAnsi="Times New Roman" w:cs="Times New Roman"/>
+          <w:color w:val="000000" w:themeColor="text1"/>
+          <w:sz w:val="24"/>
+          <w:szCs w:val="24"/>
+        </w:rPr>
+      </w:pPr>
+      <w:r>
+        <w:rPr>
+          <w:rFonts w:ascii="Times New Roman" w:hAnsi="Times New Roman" w:cs="Times New Roman"/>
+          <w:color w:val="000000" w:themeColor="text1"/>
+          <w:sz w:val="24"/>
+          <w:szCs w:val="24"/>
+        </w:rPr>
+        <w:t xml:space="preserve">Limits the need of human handle </w:t>
+      </w:r>
     </w:p>
     <w:p>
       <w:pPr>
-        <w:pStyle w:val="ListeParagraf"/>
-        <w:numPr>
-          <w:ilvl w:val="0"/>
-          <w:numId w:val="2"/>
-        </w:numPr>
-        <w:rPr>
-          <w:sz w:val="24"/>
+        <w:pStyle w:val="Balk1"/>
+        <w:rPr>
+          <w:rFonts w:ascii="Times New Roman" w:hAnsi="Times New Roman" w:cs="Times New Roman"/>
+          <w:color w:val="000000" w:themeColor="text1"/>
+          <w:sz w:val="24"/>
+          <w:szCs w:val="24"/>
         </w:rPr>
       </w:pPr>
       <w:r>
         <w:rPr>
-          <w:sz w:val="24"/>
+          <w:rFonts w:ascii="Times New Roman" w:hAnsi="Times New Roman" w:cs="Times New Roman"/>
+          <w:color w:val="000000" w:themeColor="text1"/>
+          <w:sz w:val="24"/>
+          <w:szCs w:val="24"/>
         </w:rPr>
         <w:t>Increases welfare by supporting social development</w:t>
       </w:r>
     </w:p>
     <w:p>
       <w:pPr>
-        <w:pStyle w:val="ListeParagraf"/>
-        <w:numPr>
-          <w:ilvl w:val="1"/>
-          <w:numId w:val="2"/>
-        </w:numPr>
-        <w:rPr>
-          <w:sz w:val="24"/>
+        <w:pStyle w:val="Balk2"/>
+        <w:rPr>
+          <w:rFonts w:ascii="Times New Roman" w:hAnsi="Times New Roman" w:cs="Times New Roman"/>
+          <w:color w:val="000000" w:themeColor="text1"/>
+          <w:sz w:val="24"/>
+          <w:szCs w:val="24"/>
         </w:rPr>
       </w:pPr>
       <w:r>
         <w:rPr>
-          <w:sz w:val="24"/>
-        </w:rPr>
-        <w:t>Innovated education system</w:t>
+          <w:rFonts w:ascii="Times New Roman" w:hAnsi="Times New Roman" w:cs="Times New Roman"/>
+          <w:color w:val="000000" w:themeColor="text1"/>
+          <w:sz w:val="24"/>
+          <w:szCs w:val="24"/>
+        </w:rPr>
+        <w:t>Innovates the</w:t>
+      </w:r>
+      <w:r>
+        <w:rPr>
+          <w:rFonts w:ascii="Times New Roman" w:hAnsi="Times New Roman" w:cs="Times New Roman"/>
+          <w:color w:val="000000" w:themeColor="text1"/>
+          <w:sz w:val="24"/>
+          <w:szCs w:val="24"/>
+        </w:rPr>
+        <w:t xml:space="preserve"> education system</w:t>
       </w:r>
     </w:p>
     <w:p>
       <w:pPr>
-        <w:pStyle w:val="ListeParagraf"/>
-        <w:numPr>
-          <w:ilvl w:val="1"/>
-          <w:numId w:val="2"/>
-        </w:numPr>
-        <w:rPr>
-          <w:sz w:val="24"/>
+        <w:pStyle w:val="Balk2"/>
+        <w:rPr>
+          <w:rFonts w:ascii="Times New Roman" w:hAnsi="Times New Roman" w:cs="Times New Roman"/>
+          <w:color w:val="000000" w:themeColor="text1"/>
+          <w:sz w:val="24"/>
+          <w:szCs w:val="24"/>
         </w:rPr>
       </w:pPr>
       <w:r>
         <w:rPr>
-          <w:sz w:val="24"/>
-        </w:rPr>
-        <w:t>Takes modern slavery away</w:t>
+          <w:rFonts w:ascii="Times New Roman" w:hAnsi="Times New Roman" w:cs="Times New Roman"/>
+          <w:color w:val="000000" w:themeColor="text1"/>
+          <w:sz w:val="24"/>
+          <w:szCs w:val="24"/>
+        </w:rPr>
+        <w:t>Eliminates the</w:t>
+      </w:r>
+      <w:r>
+        <w:rPr>
+          <w:rFonts w:ascii="Times New Roman" w:hAnsi="Times New Roman" w:cs="Times New Roman"/>
+          <w:color w:val="000000" w:themeColor="text1"/>
+          <w:sz w:val="24"/>
+          <w:szCs w:val="24"/>
+        </w:rPr>
+        <w:t xml:space="preserve"> modern slavery</w:t>
       </w:r>
     </w:p>
     <w:p>
       <w:pPr>
-        <w:pStyle w:val="ListeParagraf"/>
-        <w:numPr>
-          <w:ilvl w:val="0"/>
-          <w:numId w:val="2"/>
-        </w:numPr>
-        <w:rPr>
+        <w:pStyle w:val="Balk1"/>
+        <w:rPr>
+          <w:rFonts w:ascii="Times New Roman" w:hAnsi="Times New Roman" w:cs="Times New Roman"/>
           <w:b/>
-          <w:sz w:val="28"/>
+          <w:color w:val="000000" w:themeColor="text1"/>
+          <w:sz w:val="24"/>
+          <w:szCs w:val="24"/>
         </w:rPr>
       </w:pPr>
       <w:r>
         <w:rPr>
-          <w:sz w:val="24"/>
-        </w:rPr>
-        <w:t>Terminates deaths by implementing new technological opportunities.</w:t>
+          <w:rFonts w:ascii="Times New Roman" w:hAnsi="Times New Roman" w:cs="Times New Roman"/>
+          <w:color w:val="000000" w:themeColor="text1"/>
+          <w:sz w:val="24"/>
+          <w:szCs w:val="24"/>
+        </w:rPr>
+        <w:t>Minimizes</w:t>
+      </w:r>
+      <w:r>
+        <w:rPr>
+          <w:rFonts w:ascii="Times New Roman" w:hAnsi="Times New Roman" w:cs="Times New Roman"/>
+          <w:color w:val="000000" w:themeColor="text1"/>
+          <w:sz w:val="24"/>
+          <w:szCs w:val="24"/>
+        </w:rPr>
+        <w:t xml:space="preserve"> deaths by implementing new </w:t>
+      </w:r>
+      <w:r>
+        <w:rPr>
+          <w:rFonts w:ascii="Times New Roman" w:hAnsi="Times New Roman" w:cs="Times New Roman"/>
+          <w:color w:val="000000" w:themeColor="text1"/>
+          <w:sz w:val="24"/>
+          <w:szCs w:val="24"/>
+        </w:rPr>
+        <w:t>technological opportunities</w:t>
       </w:r>
     </w:p>
     <w:p>
       <w:pPr>
-        <w:pStyle w:val="ListeParagraf"/>
-        <w:numPr>
-          <w:ilvl w:val="1"/>
-          <w:numId w:val="2"/>
-        </w:numPr>
-        <w:rPr>
+        <w:pStyle w:val="Balk2"/>
+        <w:rPr>
+          <w:rFonts w:ascii="Times New Roman" w:hAnsi="Times New Roman" w:cs="Times New Roman"/>
           <w:b/>
-          <w:sz w:val="28"/>
+          <w:color w:val="000000" w:themeColor="text1"/>
+          <w:sz w:val="24"/>
+          <w:szCs w:val="24"/>
         </w:rPr>
       </w:pPr>
       <w:r>
         <w:rPr>
-          <w:sz w:val="24"/>
-        </w:rPr>
-        <w:t xml:space="preserve">Experiencing less death in dangerous </w:t>
+          <w:rFonts w:ascii="Times New Roman" w:hAnsi="Times New Roman" w:cs="Times New Roman"/>
+          <w:color w:val="000000" w:themeColor="text1"/>
+          <w:sz w:val="24"/>
+          <w:szCs w:val="24"/>
+        </w:rPr>
+        <w:t xml:space="preserve">Experiencing less death in </w:t>
       </w:r>
       <w:r>
         <w:rPr>
-          <w:sz w:val="24"/>
-        </w:rPr>
-        <w:t>work areas</w:t>
-      </w:r>
-      <w:r>
-        <w:rPr>
-          <w:sz w:val="24"/>
-        </w:rPr>
-        <w:t xml:space="preserve"> </w:t>
+          <w:rFonts w:ascii="Times New Roman" w:hAnsi="Times New Roman" w:cs="Times New Roman"/>
+          <w:color w:val="000000" w:themeColor="text1"/>
+          <w:sz w:val="24"/>
+          <w:szCs w:val="24"/>
+        </w:rPr>
+        <w:t>industrial sector</w:t>
       </w:r>
     </w:p>
     <w:p>
       <w:pPr>
-        <w:pStyle w:val="ListeParagraf"/>
+        <w:pStyle w:val="Balk2"/>
+        <w:rPr>
+          <w:rFonts w:ascii="Times New Roman" w:hAnsi="Times New Roman" w:cs="Times New Roman"/>
+          <w:b/>
+          <w:color w:val="000000" w:themeColor="text1"/>
+          <w:sz w:val="24"/>
+          <w:szCs w:val="24"/>
+        </w:rPr>
+      </w:pPr>
+      <w:r>
+        <w:rPr>
+          <w:rFonts w:ascii="Times New Roman" w:hAnsi="Times New Roman" w:cs="Times New Roman"/>
+          <w:color w:val="000000" w:themeColor="text1"/>
+          <w:sz w:val="24"/>
+          <w:szCs w:val="24"/>
+        </w:rPr>
+        <w:t>Experiencing less death in</w:t>
+      </w:r>
+      <w:r>
+        <w:rPr>
+          <w:rFonts w:ascii="Times New Roman" w:hAnsi="Times New Roman" w:cs="Times New Roman"/>
+          <w:color w:val="000000" w:themeColor="text1"/>
+          <w:sz w:val="24"/>
+          <w:szCs w:val="24"/>
+        </w:rPr>
+        <w:t xml:space="preserve"> health area</w:t>
+      </w:r>
+    </w:p>
+    <w:p>
+      <w:pPr>
+        <w:pStyle w:val="Balk2"/>
         <w:numPr>
-          <w:ilvl w:val="1"/>
-          <w:numId w:val="2"/>
+          <w:ilvl w:val="0"/>
+          <w:numId w:val="0"/>
         </w:numPr>
-        <w:rPr>
-          <w:b/>
-          <w:sz w:val="28"/>
-        </w:rPr>
-      </w:pPr>
-      <w:r>
-        <w:rPr>
-          <w:sz w:val="24"/>
-        </w:rPr>
-        <w:t>Huge incrementing in health sector</w:t>
-      </w:r>
+        <w:ind w:left="720"/>
+        <w:rPr>
+          <w:rFonts w:ascii="Times New Roman" w:hAnsi="Times New Roman" w:cs="Times New Roman"/>
+          <w:color w:val="000000" w:themeColor="text1"/>
+          <w:sz w:val="24"/>
+          <w:szCs w:val="24"/>
+        </w:rPr>
+      </w:pPr>
     </w:p>
     <w:sectPr>
       <w:pgSz w:w="11906" w:h="16838"/>
@@ -329,15 +466,16 @@
 <w:numbering xmlns:wpc="http://schemas.microsoft.com/office/word/2010/wordprocessingCanvas" xmlns:mc="http://schemas.openxmlformats.org/markup-compatibility/2006" xmlns:o="urn:schemas-microsoft-com:office:office" xmlns:r="http://schemas.openxmlformats.org/officeDocument/2006/relationships" xmlns:m="http://schemas.openxmlformats.org/officeDocument/2006/math" xmlns:v="urn:schemas-microsoft-com:vml" xmlns:wp14="http://schemas.microsoft.com/office/word/2010/wordprocessingDrawing" xmlns:wp="http://schemas.openxmlformats.org/drawingml/2006/wordprocessingDrawing" xmlns:w10="urn:schemas-microsoft-com:office:word" xmlns:w="http://schemas.openxmlformats.org/wordprocessingml/2006/main" xmlns:w14="http://schemas.microsoft.com/office/word/2010/wordml" xmlns:w15="http://schemas.microsoft.com/office/word/2012/wordml" xmlns:wpg="http://schemas.microsoft.com/office/word/2010/wordprocessingGroup" xmlns:wpi="http://schemas.microsoft.com/office/word/2010/wordprocessingInk" xmlns:wne="http://schemas.microsoft.com/office/word/2006/wordml" xmlns:wps="http://schemas.microsoft.com/office/word/2010/wordprocessingShape" mc:Ignorable="w14 w15 wp14">
   <w:abstractNum w:abstractNumId="0" w15:restartNumberingAfterBreak="0">
     <w:nsid w:val="22166DD0"/>
-    <w:multiLevelType w:val="hybridMultilevel"/>
-    <w:tmpl w:val="517C5830"/>
-    <w:lvl w:ilvl="0" w:tplc="B37C5214">
+    <w:multiLevelType w:val="multilevel"/>
+    <w:tmpl w:val="041F0027"/>
+    <w:lvl w:ilvl="0">
       <w:start w:val="1"/>
-      <w:numFmt w:val="decimal"/>
+      <w:numFmt w:val="upperRoman"/>
+      <w:pStyle w:val="Balk1"/>
       <w:lvlText w:val="%1."/>
       <w:lvlJc w:val="left"/>
       <w:pPr>
-        <w:ind w:left="720" w:hanging="360"/>
+        <w:ind w:left="0" w:firstLine="0"/>
       </w:pPr>
       <w:rPr>
         <w:rFonts w:hint="default"/>
@@ -345,80 +483,88 @@
         <w:sz w:val="24"/>
       </w:rPr>
     </w:lvl>
-    <w:lvl w:ilvl="1" w:tplc="52FC1282">
+    <w:lvl w:ilvl="1">
       <w:start w:val="1"/>
-      <w:numFmt w:val="lowerLetter"/>
+      <w:numFmt w:val="upperLetter"/>
+      <w:pStyle w:val="Balk2"/>
       <w:lvlText w:val="%2."/>
       <w:lvlJc w:val="left"/>
       <w:pPr>
-        <w:ind w:left="1440" w:hanging="360"/>
+        <w:ind w:left="720" w:firstLine="0"/>
       </w:pPr>
       <w:rPr>
         <w:b/>
         <w:sz w:val="24"/>
       </w:rPr>
     </w:lvl>
-    <w:lvl w:ilvl="2" w:tplc="0409001B">
+    <w:lvl w:ilvl="2">
+      <w:start w:val="1"/>
+      <w:numFmt w:val="decimal"/>
+      <w:pStyle w:val="Balk3"/>
+      <w:lvlText w:val="%3."/>
+      <w:lvlJc w:val="left"/>
+      <w:pPr>
+        <w:ind w:left="1440" w:firstLine="0"/>
+      </w:pPr>
+    </w:lvl>
+    <w:lvl w:ilvl="3">
+      <w:start w:val="1"/>
+      <w:numFmt w:val="lowerLetter"/>
+      <w:pStyle w:val="Balk4"/>
+      <w:lvlText w:val="%4)"/>
+      <w:lvlJc w:val="left"/>
+      <w:pPr>
+        <w:ind w:left="2160" w:firstLine="0"/>
+      </w:pPr>
+    </w:lvl>
+    <w:lvl w:ilvl="4">
+      <w:start w:val="1"/>
+      <w:numFmt w:val="decimal"/>
+      <w:pStyle w:val="Balk5"/>
+      <w:lvlText w:val="(%5)"/>
+      <w:lvlJc w:val="left"/>
+      <w:pPr>
+        <w:ind w:left="2880" w:firstLine="0"/>
+      </w:pPr>
+    </w:lvl>
+    <w:lvl w:ilvl="5">
+      <w:start w:val="1"/>
+      <w:numFmt w:val="lowerLetter"/>
+      <w:pStyle w:val="Balk6"/>
+      <w:lvlText w:val="(%6)"/>
+      <w:lvlJc w:val="left"/>
+      <w:pPr>
+        <w:ind w:left="3600" w:firstLine="0"/>
+      </w:pPr>
+    </w:lvl>
+    <w:lvl w:ilvl="6">
       <w:start w:val="1"/>
       <w:numFmt w:val="lowerRoman"/>
-      <w:lvlText w:val="%3."/>
-      <w:lvlJc w:val="right"/>
-      <w:pPr>
-        <w:ind w:left="2160" w:hanging="180"/>
+      <w:pStyle w:val="Balk7"/>
+      <w:lvlText w:val="(%7)"/>
+      <w:lvlJc w:val="left"/>
+      <w:pPr>
+        <w:ind w:left="4320" w:firstLine="0"/>
       </w:pPr>
     </w:lvl>
-    <w:lvl w:ilvl="3" w:tplc="0409000F" w:tentative="1">
-      <w:start w:val="1"/>
-      <w:numFmt w:val="decimal"/>
-      <w:lvlText w:val="%4."/>
-      <w:lvlJc w:val="left"/>
-      <w:pPr>
-        <w:ind w:left="2880" w:hanging="360"/>
-      </w:pPr>
-    </w:lvl>
-    <w:lvl w:ilvl="4" w:tplc="04090019" w:tentative="1">
+    <w:lvl w:ilvl="7">
       <w:start w:val="1"/>
       <w:numFmt w:val="lowerLetter"/>
-      <w:lvlText w:val="%5."/>
+      <w:pStyle w:val="Balk8"/>
+      <w:lvlText w:val="(%8)"/>
       <w:lvlJc w:val="left"/>
       <w:pPr>
-        <w:ind w:left="3600" w:hanging="360"/>
+        <w:ind w:left="5040" w:firstLine="0"/>
       </w:pPr>
     </w:lvl>
-    <w:lvl w:ilvl="5" w:tplc="0409001B" w:tentative="1">
+    <w:lvl w:ilvl="8">
       <w:start w:val="1"/>
       <w:numFmt w:val="lowerRoman"/>
-      <w:lvlText w:val="%6."/>
-      <w:lvlJc w:val="right"/>
-      <w:pPr>
-        <w:ind w:left="4320" w:hanging="180"/>
-      </w:pPr>
-    </w:lvl>
-    <w:lvl w:ilvl="6" w:tplc="0409000F" w:tentative="1">
-      <w:start w:val="1"/>
-      <w:numFmt w:val="decimal"/>
-      <w:lvlText w:val="%7."/>
+      <w:pStyle w:val="Balk9"/>
+      <w:lvlText w:val="(%9)"/>
       <w:lvlJc w:val="left"/>
       <w:pPr>
-        <w:ind w:left="5040" w:hanging="360"/>
-      </w:pPr>
-    </w:lvl>
-    <w:lvl w:ilvl="7" w:tplc="04090019" w:tentative="1">
-      <w:start w:val="1"/>
-      <w:numFmt w:val="lowerLetter"/>
-      <w:lvlText w:val="%8."/>
-      <w:lvlJc w:val="left"/>
-      <w:pPr>
-        <w:ind w:left="5760" w:hanging="360"/>
-      </w:pPr>
-    </w:lvl>
-    <w:lvl w:ilvl="8" w:tplc="0409001B" w:tentative="1">
-      <w:start w:val="1"/>
-      <w:numFmt w:val="lowerRoman"/>
-      <w:lvlText w:val="%9."/>
-      <w:lvlJc w:val="right"/>
-      <w:pPr>
-        <w:ind w:left="6480" w:hanging="180"/>
+        <w:ind w:left="5760" w:firstLine="0"/>
       </w:pPr>
     </w:lvl>
   </w:abstractNum>
@@ -914,10 +1060,246 @@
       <w:lang w:val="en-US"/>
     </w:rPr>
   </w:style>
+  <w:style w:type="paragraph" w:styleId="Balk1">
+    <w:name w:val="heading 1"/>
+    <w:basedOn w:val="Normal"/>
+    <w:next w:val="Normal"/>
+    <w:link w:val="Balk1Char"/>
+    <w:uiPriority w:val="9"/>
+    <w:qFormat/>
+    <w:rsid w:val="0001713A"/>
+    <w:pPr>
+      <w:keepNext/>
+      <w:keepLines/>
+      <w:numPr>
+        <w:numId w:val="2"/>
+      </w:numPr>
+      <w:spacing w:before="240" w:after="0"/>
+      <w:outlineLvl w:val="0"/>
+    </w:pPr>
+    <w:rPr>
+      <w:rFonts w:asciiTheme="majorHAnsi" w:eastAsiaTheme="majorEastAsia" w:hAnsiTheme="majorHAnsi" w:cstheme="majorBidi"/>
+      <w:color w:val="2E74B5" w:themeColor="accent1" w:themeShade="BF"/>
+      <w:sz w:val="32"/>
+      <w:szCs w:val="32"/>
+    </w:rPr>
+  </w:style>
+  <w:style w:type="paragraph" w:styleId="Balk2">
+    <w:name w:val="heading 2"/>
+    <w:basedOn w:val="Normal"/>
+    <w:next w:val="Normal"/>
+    <w:link w:val="Balk2Char"/>
+    <w:uiPriority w:val="9"/>
+    <w:unhideWhenUsed/>
+    <w:qFormat/>
+    <w:rsid w:val="0001713A"/>
+    <w:pPr>
+      <w:keepNext/>
+      <w:keepLines/>
+      <w:numPr>
+        <w:ilvl w:val="1"/>
+        <w:numId w:val="2"/>
+      </w:numPr>
+      <w:spacing w:before="40" w:after="0"/>
+      <w:outlineLvl w:val="1"/>
+    </w:pPr>
+    <w:rPr>
+      <w:rFonts w:asciiTheme="majorHAnsi" w:eastAsiaTheme="majorEastAsia" w:hAnsiTheme="majorHAnsi" w:cstheme="majorBidi"/>
+      <w:color w:val="2E74B5" w:themeColor="accent1" w:themeShade="BF"/>
+      <w:sz w:val="26"/>
+      <w:szCs w:val="26"/>
+    </w:rPr>
+  </w:style>
+  <w:style w:type="paragraph" w:styleId="Balk3">
+    <w:name w:val="heading 3"/>
+    <w:basedOn w:val="Normal"/>
+    <w:next w:val="Normal"/>
+    <w:link w:val="Balk3Char"/>
+    <w:uiPriority w:val="9"/>
+    <w:semiHidden/>
+    <w:unhideWhenUsed/>
+    <w:qFormat/>
+    <w:rsid w:val="0001713A"/>
+    <w:pPr>
+      <w:keepNext/>
+      <w:keepLines/>
+      <w:numPr>
+        <w:ilvl w:val="2"/>
+        <w:numId w:val="2"/>
+      </w:numPr>
+      <w:spacing w:before="40" w:after="0"/>
+      <w:outlineLvl w:val="2"/>
+    </w:pPr>
+    <w:rPr>
+      <w:rFonts w:asciiTheme="majorHAnsi" w:eastAsiaTheme="majorEastAsia" w:hAnsiTheme="majorHAnsi" w:cstheme="majorBidi"/>
+      <w:color w:val="1F4D78" w:themeColor="accent1" w:themeShade="7F"/>
+      <w:sz w:val="24"/>
+      <w:szCs w:val="24"/>
+    </w:rPr>
+  </w:style>
+  <w:style w:type="paragraph" w:styleId="Balk4">
+    <w:name w:val="heading 4"/>
+    <w:basedOn w:val="Normal"/>
+    <w:next w:val="Normal"/>
+    <w:link w:val="Balk4Char"/>
+    <w:uiPriority w:val="9"/>
+    <w:semiHidden/>
+    <w:unhideWhenUsed/>
+    <w:qFormat/>
+    <w:rsid w:val="0001713A"/>
+    <w:pPr>
+      <w:keepNext/>
+      <w:keepLines/>
+      <w:numPr>
+        <w:ilvl w:val="3"/>
+        <w:numId w:val="2"/>
+      </w:numPr>
+      <w:spacing w:before="40" w:after="0"/>
+      <w:outlineLvl w:val="3"/>
+    </w:pPr>
+    <w:rPr>
+      <w:rFonts w:asciiTheme="majorHAnsi" w:eastAsiaTheme="majorEastAsia" w:hAnsiTheme="majorHAnsi" w:cstheme="majorBidi"/>
+      <w:i/>
+      <w:iCs/>
+      <w:color w:val="2E74B5" w:themeColor="accent1" w:themeShade="BF"/>
+    </w:rPr>
+  </w:style>
+  <w:style w:type="paragraph" w:styleId="Balk5">
+    <w:name w:val="heading 5"/>
+    <w:basedOn w:val="Normal"/>
+    <w:next w:val="Normal"/>
+    <w:link w:val="Balk5Char"/>
+    <w:uiPriority w:val="9"/>
+    <w:semiHidden/>
+    <w:unhideWhenUsed/>
+    <w:qFormat/>
+    <w:rsid w:val="0001713A"/>
+    <w:pPr>
+      <w:keepNext/>
+      <w:keepLines/>
+      <w:numPr>
+        <w:ilvl w:val="4"/>
+        <w:numId w:val="2"/>
+      </w:numPr>
+      <w:spacing w:before="40" w:after="0"/>
+      <w:outlineLvl w:val="4"/>
+    </w:pPr>
+    <w:rPr>
+      <w:rFonts w:asciiTheme="majorHAnsi" w:eastAsiaTheme="majorEastAsia" w:hAnsiTheme="majorHAnsi" w:cstheme="majorBidi"/>
+      <w:color w:val="2E74B5" w:themeColor="accent1" w:themeShade="BF"/>
+    </w:rPr>
+  </w:style>
+  <w:style w:type="paragraph" w:styleId="Balk6">
+    <w:name w:val="heading 6"/>
+    <w:basedOn w:val="Normal"/>
+    <w:next w:val="Normal"/>
+    <w:link w:val="Balk6Char"/>
+    <w:uiPriority w:val="9"/>
+    <w:semiHidden/>
+    <w:unhideWhenUsed/>
+    <w:qFormat/>
+    <w:rsid w:val="0001713A"/>
+    <w:pPr>
+      <w:keepNext/>
+      <w:keepLines/>
+      <w:numPr>
+        <w:ilvl w:val="5"/>
+        <w:numId w:val="2"/>
+      </w:numPr>
+      <w:spacing w:before="40" w:after="0"/>
+      <w:outlineLvl w:val="5"/>
+    </w:pPr>
+    <w:rPr>
+      <w:rFonts w:asciiTheme="majorHAnsi" w:eastAsiaTheme="majorEastAsia" w:hAnsiTheme="majorHAnsi" w:cstheme="majorBidi"/>
+      <w:color w:val="1F4D78" w:themeColor="accent1" w:themeShade="7F"/>
+    </w:rPr>
+  </w:style>
+  <w:style w:type="paragraph" w:styleId="Balk7">
+    <w:name w:val="heading 7"/>
+    <w:basedOn w:val="Normal"/>
+    <w:next w:val="Normal"/>
+    <w:link w:val="Balk7Char"/>
+    <w:uiPriority w:val="9"/>
+    <w:semiHidden/>
+    <w:unhideWhenUsed/>
+    <w:qFormat/>
+    <w:rsid w:val="0001713A"/>
+    <w:pPr>
+      <w:keepNext/>
+      <w:keepLines/>
+      <w:numPr>
+        <w:ilvl w:val="6"/>
+        <w:numId w:val="2"/>
+      </w:numPr>
+      <w:spacing w:before="40" w:after="0"/>
+      <w:outlineLvl w:val="6"/>
+    </w:pPr>
+    <w:rPr>
+      <w:rFonts w:asciiTheme="majorHAnsi" w:eastAsiaTheme="majorEastAsia" w:hAnsiTheme="majorHAnsi" w:cstheme="majorBidi"/>
+      <w:i/>
+      <w:iCs/>
+      <w:color w:val="1F4D78" w:themeColor="accent1" w:themeShade="7F"/>
+    </w:rPr>
+  </w:style>
+  <w:style w:type="paragraph" w:styleId="Balk8">
+    <w:name w:val="heading 8"/>
+    <w:basedOn w:val="Normal"/>
+    <w:next w:val="Normal"/>
+    <w:link w:val="Balk8Char"/>
+    <w:uiPriority w:val="9"/>
+    <w:semiHidden/>
+    <w:unhideWhenUsed/>
+    <w:qFormat/>
+    <w:rsid w:val="0001713A"/>
+    <w:pPr>
+      <w:keepNext/>
+      <w:keepLines/>
+      <w:numPr>
+        <w:ilvl w:val="7"/>
+        <w:numId w:val="2"/>
+      </w:numPr>
+      <w:spacing w:before="40" w:after="0"/>
+      <w:outlineLvl w:val="7"/>
+    </w:pPr>
+    <w:rPr>
+      <w:rFonts w:asciiTheme="majorHAnsi" w:eastAsiaTheme="majorEastAsia" w:hAnsiTheme="majorHAnsi" w:cstheme="majorBidi"/>
+      <w:color w:val="272727" w:themeColor="text1" w:themeTint="D8"/>
+      <w:sz w:val="21"/>
+      <w:szCs w:val="21"/>
+    </w:rPr>
+  </w:style>
+  <w:style w:type="paragraph" w:styleId="Balk9">
+    <w:name w:val="heading 9"/>
+    <w:basedOn w:val="Normal"/>
+    <w:next w:val="Normal"/>
+    <w:link w:val="Balk9Char"/>
+    <w:uiPriority w:val="9"/>
+    <w:semiHidden/>
+    <w:unhideWhenUsed/>
+    <w:qFormat/>
+    <w:rsid w:val="0001713A"/>
+    <w:pPr>
+      <w:keepNext/>
+      <w:keepLines/>
+      <w:numPr>
+        <w:ilvl w:val="8"/>
+        <w:numId w:val="2"/>
+      </w:numPr>
+      <w:spacing w:before="40" w:after="0"/>
+      <w:outlineLvl w:val="8"/>
+    </w:pPr>
+    <w:rPr>
+      <w:rFonts w:asciiTheme="majorHAnsi" w:eastAsiaTheme="majorEastAsia" w:hAnsiTheme="majorHAnsi" w:cstheme="majorBidi"/>
+      <w:i/>
+      <w:iCs/>
+      <w:color w:val="272727" w:themeColor="text1" w:themeTint="D8"/>
+      <w:sz w:val="21"/>
+      <w:szCs w:val="21"/>
+    </w:rPr>
+  </w:style>
   <w:style w:type="character" w:default="1" w:styleId="VarsaylanParagrafYazTipi">
     <w:name w:val="Default Paragraph Font"/>
     <w:uiPriority w:val="1"/>
-    <w:semiHidden/>
     <w:unhideWhenUsed/>
   </w:style>
   <w:style w:type="table" w:default="1" w:styleId="NormalTablo">
@@ -970,6 +1352,137 @@
       <w:ind w:left="720"/>
       <w:contextualSpacing/>
     </w:pPr>
+  </w:style>
+  <w:style w:type="character" w:customStyle="1" w:styleId="Balk1Char">
+    <w:name w:val="Başlık 1 Char"/>
+    <w:basedOn w:val="VarsaylanParagrafYazTipi"/>
+    <w:link w:val="Balk1"/>
+    <w:uiPriority w:val="9"/>
+    <w:rsid w:val="0001713A"/>
+    <w:rPr>
+      <w:rFonts w:asciiTheme="majorHAnsi" w:eastAsiaTheme="majorEastAsia" w:hAnsiTheme="majorHAnsi" w:cstheme="majorBidi"/>
+      <w:color w:val="2E74B5" w:themeColor="accent1" w:themeShade="BF"/>
+      <w:sz w:val="32"/>
+      <w:szCs w:val="32"/>
+      <w:lang w:val="en-US"/>
+    </w:rPr>
+  </w:style>
+  <w:style w:type="character" w:customStyle="1" w:styleId="Balk2Char">
+    <w:name w:val="Başlık 2 Char"/>
+    <w:basedOn w:val="VarsaylanParagrafYazTipi"/>
+    <w:link w:val="Balk2"/>
+    <w:uiPriority w:val="9"/>
+    <w:rsid w:val="0001713A"/>
+    <w:rPr>
+      <w:rFonts w:asciiTheme="majorHAnsi" w:eastAsiaTheme="majorEastAsia" w:hAnsiTheme="majorHAnsi" w:cstheme="majorBidi"/>
+      <w:color w:val="2E74B5" w:themeColor="accent1" w:themeShade="BF"/>
+      <w:sz w:val="26"/>
+      <w:szCs w:val="26"/>
+      <w:lang w:val="en-US"/>
+    </w:rPr>
+  </w:style>
+  <w:style w:type="character" w:customStyle="1" w:styleId="Balk3Char">
+    <w:name w:val="Başlık 3 Char"/>
+    <w:basedOn w:val="VarsaylanParagrafYazTipi"/>
+    <w:link w:val="Balk3"/>
+    <w:uiPriority w:val="9"/>
+    <w:semiHidden/>
+    <w:rsid w:val="0001713A"/>
+    <w:rPr>
+      <w:rFonts w:asciiTheme="majorHAnsi" w:eastAsiaTheme="majorEastAsia" w:hAnsiTheme="majorHAnsi" w:cstheme="majorBidi"/>
+      <w:color w:val="1F4D78" w:themeColor="accent1" w:themeShade="7F"/>
+      <w:sz w:val="24"/>
+      <w:szCs w:val="24"/>
+      <w:lang w:val="en-US"/>
+    </w:rPr>
+  </w:style>
+  <w:style w:type="character" w:customStyle="1" w:styleId="Balk4Char">
+    <w:name w:val="Başlık 4 Char"/>
+    <w:basedOn w:val="VarsaylanParagrafYazTipi"/>
+    <w:link w:val="Balk4"/>
+    <w:uiPriority w:val="9"/>
+    <w:semiHidden/>
+    <w:rsid w:val="0001713A"/>
+    <w:rPr>
+      <w:rFonts w:asciiTheme="majorHAnsi" w:eastAsiaTheme="majorEastAsia" w:hAnsiTheme="majorHAnsi" w:cstheme="majorBidi"/>
+      <w:i/>
+      <w:iCs/>
+      <w:color w:val="2E74B5" w:themeColor="accent1" w:themeShade="BF"/>
+      <w:lang w:val="en-US"/>
+    </w:rPr>
+  </w:style>
+  <w:style w:type="character" w:customStyle="1" w:styleId="Balk5Char">
+    <w:name w:val="Başlık 5 Char"/>
+    <w:basedOn w:val="VarsaylanParagrafYazTipi"/>
+    <w:link w:val="Balk5"/>
+    <w:uiPriority w:val="9"/>
+    <w:semiHidden/>
+    <w:rsid w:val="0001713A"/>
+    <w:rPr>
+      <w:rFonts w:asciiTheme="majorHAnsi" w:eastAsiaTheme="majorEastAsia" w:hAnsiTheme="majorHAnsi" w:cstheme="majorBidi"/>
+      <w:color w:val="2E74B5" w:themeColor="accent1" w:themeShade="BF"/>
+      <w:lang w:val="en-US"/>
+    </w:rPr>
+  </w:style>
+  <w:style w:type="character" w:customStyle="1" w:styleId="Balk6Char">
+    <w:name w:val="Başlık 6 Char"/>
+    <w:basedOn w:val="VarsaylanParagrafYazTipi"/>
+    <w:link w:val="Balk6"/>
+    <w:uiPriority w:val="9"/>
+    <w:semiHidden/>
+    <w:rsid w:val="0001713A"/>
+    <w:rPr>
+      <w:rFonts w:asciiTheme="majorHAnsi" w:eastAsiaTheme="majorEastAsia" w:hAnsiTheme="majorHAnsi" w:cstheme="majorBidi"/>
+      <w:color w:val="1F4D78" w:themeColor="accent1" w:themeShade="7F"/>
+      <w:lang w:val="en-US"/>
+    </w:rPr>
+  </w:style>
+  <w:style w:type="character" w:customStyle="1" w:styleId="Balk7Char">
+    <w:name w:val="Başlık 7 Char"/>
+    <w:basedOn w:val="VarsaylanParagrafYazTipi"/>
+    <w:link w:val="Balk7"/>
+    <w:uiPriority w:val="9"/>
+    <w:semiHidden/>
+    <w:rsid w:val="0001713A"/>
+    <w:rPr>
+      <w:rFonts w:asciiTheme="majorHAnsi" w:eastAsiaTheme="majorEastAsia" w:hAnsiTheme="majorHAnsi" w:cstheme="majorBidi"/>
+      <w:i/>
+      <w:iCs/>
+      <w:color w:val="1F4D78" w:themeColor="accent1" w:themeShade="7F"/>
+      <w:lang w:val="en-US"/>
+    </w:rPr>
+  </w:style>
+  <w:style w:type="character" w:customStyle="1" w:styleId="Balk8Char">
+    <w:name w:val="Başlık 8 Char"/>
+    <w:basedOn w:val="VarsaylanParagrafYazTipi"/>
+    <w:link w:val="Balk8"/>
+    <w:uiPriority w:val="9"/>
+    <w:semiHidden/>
+    <w:rsid w:val="0001713A"/>
+    <w:rPr>
+      <w:rFonts w:asciiTheme="majorHAnsi" w:eastAsiaTheme="majorEastAsia" w:hAnsiTheme="majorHAnsi" w:cstheme="majorBidi"/>
+      <w:color w:val="272727" w:themeColor="text1" w:themeTint="D8"/>
+      <w:sz w:val="21"/>
+      <w:szCs w:val="21"/>
+      <w:lang w:val="en-US"/>
+    </w:rPr>
+  </w:style>
+  <w:style w:type="character" w:customStyle="1" w:styleId="Balk9Char">
+    <w:name w:val="Başlık 9 Char"/>
+    <w:basedOn w:val="VarsaylanParagrafYazTipi"/>
+    <w:link w:val="Balk9"/>
+    <w:uiPriority w:val="9"/>
+    <w:semiHidden/>
+    <w:rsid w:val="0001713A"/>
+    <w:rPr>
+      <w:rFonts w:asciiTheme="majorHAnsi" w:eastAsiaTheme="majorEastAsia" w:hAnsiTheme="majorHAnsi" w:cstheme="majorBidi"/>
+      <w:i/>
+      <w:iCs/>
+      <w:color w:val="272727" w:themeColor="text1" w:themeTint="D8"/>
+      <w:sz w:val="21"/>
+      <w:szCs w:val="21"/>
+      <w:lang w:val="en-US"/>
+    </w:rPr>
   </w:style>
 </w:styles>
 </file>

</xml_diff>

<commit_message>
insan gücü ihtiyacı cümlesi eklendi
</commit_message>
<xml_diff>
--- a/thesis.docx
+++ b/thesis.docx
@@ -111,17 +111,7 @@
                 <w:color w:val="000000" w:themeColor="text1"/>
                 <w:sz w:val="24"/>
               </w:rPr>
-              <w:t>kind because of its dynamics which allows to think and decide itself, it should be supported due to</w:t>
-            </w:r>
-            <w:bookmarkStart w:id="0" w:name="_GoBack"/>
-            <w:bookmarkEnd w:id="0"/>
-            <w:r>
-              <w:rPr>
-                <w:rFonts w:ascii="Times New Roman" w:hAnsi="Times New Roman" w:cs="Times New Roman"/>
-                <w:color w:val="000000" w:themeColor="text1"/>
-                <w:sz w:val="24"/>
-              </w:rPr>
-              <w:t xml:space="preserve"> increasing welfare by supporting social development,</w:t>
+              <w:t>kind because of its dynamics which allows to think and decide itself, it should be supported due to increasing welfare by supporting social development,</w:t>
             </w:r>
             <w:r>
               <w:rPr>
@@ -241,139 +231,161 @@
     </w:p>
     <w:p>
       <w:pPr>
-        <w:pStyle w:val="Balk2"/>
-        <w:rPr>
-          <w:rFonts w:ascii="Times New Roman" w:hAnsi="Times New Roman" w:cs="Times New Roman"/>
-          <w:color w:val="000000" w:themeColor="text1"/>
-          <w:sz w:val="24"/>
-          <w:szCs w:val="24"/>
-        </w:rPr>
-      </w:pPr>
-      <w:r>
-        <w:rPr>
-          <w:rFonts w:ascii="Times New Roman" w:hAnsi="Times New Roman" w:cs="Times New Roman"/>
-          <w:color w:val="000000" w:themeColor="text1"/>
-          <w:sz w:val="24"/>
-          <w:szCs w:val="24"/>
-        </w:rPr>
-        <w:t xml:space="preserve">Limits the need of human handle </w:t>
+        <w:pStyle w:val="Balk3"/>
+        <w:rPr>
+          <w:rFonts w:ascii="Times New Roman" w:hAnsi="Times New Roman" w:cs="Times New Roman"/>
+          <w:color w:val="auto"/>
+        </w:rPr>
+      </w:pPr>
+      <w:r>
+        <w:rPr>
+          <w:rFonts w:ascii="Times New Roman" w:hAnsi="Times New Roman" w:cs="Times New Roman"/>
+          <w:color w:val="auto"/>
+        </w:rPr>
+        <w:t>There are two types of AI systems in medicine community and we nee</w:t>
+      </w:r>
+      <w:r>
+        <w:rPr>
+          <w:rFonts w:ascii="Times New Roman" w:hAnsi="Times New Roman" w:cs="Times New Roman"/>
+          <w:color w:val="auto"/>
+        </w:rPr>
+        <w:t>d both which are scruffies mean</w:t>
+      </w:r>
+      <w:r>
+        <w:rPr>
+          <w:rFonts w:ascii="Times New Roman" w:hAnsi="Times New Roman" w:cs="Times New Roman"/>
+          <w:color w:val="auto"/>
+        </w:rPr>
+        <w:t xml:space="preserve"> pragma</w:t>
+      </w:r>
+      <w:r>
+        <w:rPr>
+          <w:rFonts w:ascii="Times New Roman" w:hAnsi="Times New Roman" w:cs="Times New Roman"/>
+          <w:color w:val="auto"/>
+        </w:rPr>
+        <w:t xml:space="preserve">tistics and neats </w:t>
+      </w:r>
+      <w:r>
+        <w:rPr>
+          <w:rFonts w:ascii="Times New Roman" w:hAnsi="Times New Roman" w:cs="Times New Roman"/>
+          <w:color w:val="auto"/>
+        </w:rPr>
+        <w:t>mean</w:t>
+      </w:r>
+      <w:r>
+        <w:rPr>
+          <w:rFonts w:ascii="Times New Roman" w:hAnsi="Times New Roman" w:cs="Times New Roman"/>
+          <w:color w:val="auto"/>
+        </w:rPr>
+        <w:t xml:space="preserve"> formalists. </w:t>
+      </w:r>
+      <w:r>
+        <w:rPr>
+          <w:rFonts w:ascii="Times New Roman" w:hAnsi="Times New Roman" w:cs="Times New Roman"/>
+          <w:color w:val="auto"/>
+          <w:vertAlign w:val="superscript"/>
+        </w:rPr>
+        <w:t>1</w:t>
       </w:r>
     </w:p>
     <w:p>
       <w:pPr>
-        <w:pStyle w:val="Balk1"/>
-        <w:rPr>
-          <w:rFonts w:ascii="Times New Roman" w:hAnsi="Times New Roman" w:cs="Times New Roman"/>
-          <w:color w:val="000000" w:themeColor="text1"/>
-          <w:sz w:val="24"/>
-          <w:szCs w:val="24"/>
-        </w:rPr>
-      </w:pPr>
-      <w:r>
-        <w:rPr>
-          <w:rFonts w:ascii="Times New Roman" w:hAnsi="Times New Roman" w:cs="Times New Roman"/>
-          <w:color w:val="000000" w:themeColor="text1"/>
-          <w:sz w:val="24"/>
-          <w:szCs w:val="24"/>
-        </w:rPr>
-        <w:t>Increases welfare by supporting social development</w:t>
+        <w:pStyle w:val="Balk2"/>
+        <w:rPr>
+          <w:rFonts w:ascii="Times New Roman" w:hAnsi="Times New Roman" w:cs="Times New Roman"/>
+          <w:color w:val="000000" w:themeColor="text1"/>
+          <w:sz w:val="24"/>
+          <w:szCs w:val="24"/>
+        </w:rPr>
+      </w:pPr>
+      <w:r>
+        <w:rPr>
+          <w:rFonts w:ascii="Times New Roman" w:hAnsi="Times New Roman" w:cs="Times New Roman"/>
+          <w:color w:val="000000" w:themeColor="text1"/>
+          <w:sz w:val="24"/>
+          <w:szCs w:val="24"/>
+        </w:rPr>
+        <w:t xml:space="preserve">Limits the need of human handle </w:t>
       </w:r>
     </w:p>
     <w:p>
       <w:pPr>
-        <w:pStyle w:val="Balk2"/>
-        <w:rPr>
-          <w:rFonts w:ascii="Times New Roman" w:hAnsi="Times New Roman" w:cs="Times New Roman"/>
-          <w:color w:val="000000" w:themeColor="text1"/>
-          <w:sz w:val="24"/>
-          <w:szCs w:val="24"/>
-        </w:rPr>
-      </w:pPr>
-      <w:r>
-        <w:rPr>
-          <w:rFonts w:ascii="Times New Roman" w:hAnsi="Times New Roman" w:cs="Times New Roman"/>
-          <w:color w:val="000000" w:themeColor="text1"/>
-          <w:sz w:val="24"/>
-          <w:szCs w:val="24"/>
-        </w:rPr>
-        <w:t>Innovates the</w:t>
-      </w:r>
-      <w:r>
-        <w:rPr>
-          <w:rFonts w:ascii="Times New Roman" w:hAnsi="Times New Roman" w:cs="Times New Roman"/>
-          <w:color w:val="000000" w:themeColor="text1"/>
-          <w:sz w:val="24"/>
-          <w:szCs w:val="24"/>
-        </w:rPr>
-        <w:t xml:space="preserve"> education system</w:t>
+        <w:pStyle w:val="Balk3"/>
+        <w:rPr>
+          <w:rFonts w:ascii="Times New Roman" w:hAnsi="Times New Roman" w:cs="Times New Roman"/>
+          <w:color w:val="auto"/>
+        </w:rPr>
+      </w:pPr>
+      <w:r>
+        <w:rPr>
+          <w:rFonts w:ascii="Times New Roman" w:hAnsi="Times New Roman" w:cs="Times New Roman"/>
+          <w:color w:val="auto"/>
+        </w:rPr>
+        <w:t>AI has a success in industrial area which may seems like it grows the economy. However, when the jobs become automated it will affect the budget of the low skilled workers.</w:t>
+      </w:r>
+      <w:r>
+        <w:rPr>
+          <w:rFonts w:ascii="Times New Roman" w:hAnsi="Times New Roman" w:cs="Times New Roman"/>
+          <w:color w:val="auto"/>
+        </w:rPr>
+        <w:t xml:space="preserve"> </w:t>
+      </w:r>
+      <w:r>
+        <w:rPr>
+          <w:rFonts w:ascii="Times New Roman" w:hAnsi="Times New Roman" w:cs="Times New Roman"/>
+          <w:color w:val="auto"/>
+          <w:vertAlign w:val="superscript"/>
+        </w:rPr>
+        <w:t>2</w:t>
       </w:r>
     </w:p>
     <w:p>
       <w:pPr>
-        <w:pStyle w:val="Balk2"/>
-        <w:rPr>
-          <w:rFonts w:ascii="Times New Roman" w:hAnsi="Times New Roman" w:cs="Times New Roman"/>
-          <w:color w:val="000000" w:themeColor="text1"/>
-          <w:sz w:val="24"/>
-          <w:szCs w:val="24"/>
-        </w:rPr>
-      </w:pPr>
-      <w:r>
-        <w:rPr>
-          <w:rFonts w:ascii="Times New Roman" w:hAnsi="Times New Roman" w:cs="Times New Roman"/>
-          <w:color w:val="000000" w:themeColor="text1"/>
-          <w:sz w:val="24"/>
-          <w:szCs w:val="24"/>
-        </w:rPr>
-        <w:t>Eliminates the</w:t>
-      </w:r>
-      <w:r>
-        <w:rPr>
-          <w:rFonts w:ascii="Times New Roman" w:hAnsi="Times New Roman" w:cs="Times New Roman"/>
-          <w:color w:val="000000" w:themeColor="text1"/>
-          <w:sz w:val="24"/>
-          <w:szCs w:val="24"/>
-        </w:rPr>
-        <w:t xml:space="preserve"> modern slavery</w:t>
+        <w:pStyle w:val="Balk1"/>
+        <w:rPr>
+          <w:rFonts w:ascii="Times New Roman" w:hAnsi="Times New Roman" w:cs="Times New Roman"/>
+          <w:color w:val="000000" w:themeColor="text1"/>
+          <w:sz w:val="24"/>
+          <w:szCs w:val="24"/>
+        </w:rPr>
+      </w:pPr>
+      <w:r>
+        <w:rPr>
+          <w:rFonts w:ascii="Times New Roman" w:hAnsi="Times New Roman" w:cs="Times New Roman"/>
+          <w:color w:val="000000" w:themeColor="text1"/>
+          <w:sz w:val="24"/>
+          <w:szCs w:val="24"/>
+        </w:rPr>
+        <w:t>Increases welfare by supporting social development</w:t>
       </w:r>
     </w:p>
     <w:p>
       <w:pPr>
-        <w:pStyle w:val="Balk1"/>
-        <w:rPr>
-          <w:rFonts w:ascii="Times New Roman" w:hAnsi="Times New Roman" w:cs="Times New Roman"/>
-          <w:b/>
-          <w:color w:val="000000" w:themeColor="text1"/>
-          <w:sz w:val="24"/>
-          <w:szCs w:val="24"/>
-        </w:rPr>
-      </w:pPr>
-      <w:r>
-        <w:rPr>
-          <w:rFonts w:ascii="Times New Roman" w:hAnsi="Times New Roman" w:cs="Times New Roman"/>
-          <w:color w:val="000000" w:themeColor="text1"/>
-          <w:sz w:val="24"/>
-          <w:szCs w:val="24"/>
-        </w:rPr>
-        <w:t>Minimizes</w:t>
-      </w:r>
-      <w:r>
-        <w:rPr>
-          <w:rFonts w:ascii="Times New Roman" w:hAnsi="Times New Roman" w:cs="Times New Roman"/>
-          <w:color w:val="000000" w:themeColor="text1"/>
-          <w:sz w:val="24"/>
-          <w:szCs w:val="24"/>
-        </w:rPr>
-        <w:t xml:space="preserve"> deaths by implementing new </w:t>
-      </w:r>
-      <w:r>
-        <w:rPr>
-          <w:rFonts w:ascii="Times New Roman" w:hAnsi="Times New Roman" w:cs="Times New Roman"/>
-          <w:color w:val="000000" w:themeColor="text1"/>
-          <w:sz w:val="24"/>
-          <w:szCs w:val="24"/>
-        </w:rPr>
-        <w:t>technological opportunities</w:t>
+        <w:pStyle w:val="Balk2"/>
+        <w:rPr>
+          <w:rFonts w:ascii="Times New Roman" w:hAnsi="Times New Roman" w:cs="Times New Roman"/>
+          <w:color w:val="000000" w:themeColor="text1"/>
+          <w:sz w:val="24"/>
+          <w:szCs w:val="24"/>
+        </w:rPr>
+      </w:pPr>
+      <w:r>
+        <w:rPr>
+          <w:rFonts w:ascii="Times New Roman" w:hAnsi="Times New Roman" w:cs="Times New Roman"/>
+          <w:color w:val="000000" w:themeColor="text1"/>
+          <w:sz w:val="24"/>
+          <w:szCs w:val="24"/>
+        </w:rPr>
+        <w:t>Innovates the</w:t>
+      </w:r>
+      <w:r>
+        <w:rPr>
+          <w:rFonts w:ascii="Times New Roman" w:hAnsi="Times New Roman" w:cs="Times New Roman"/>
+          <w:color w:val="000000" w:themeColor="text1"/>
+          <w:sz w:val="24"/>
+          <w:szCs w:val="24"/>
+        </w:rPr>
+        <w:t xml:space="preserve"> education system</w:t>
       </w:r>
     </w:p>
     <w:p>
@@ -381,37 +393,104 @@
         <w:pStyle w:val="Balk2"/>
         <w:rPr>
           <w:rFonts w:ascii="Times New Roman" w:hAnsi="Times New Roman" w:cs="Times New Roman"/>
-          <w:b/>
-          <w:color w:val="000000" w:themeColor="text1"/>
-          <w:sz w:val="24"/>
-          <w:szCs w:val="24"/>
-        </w:rPr>
-      </w:pPr>
-      <w:r>
-        <w:rPr>
-          <w:rFonts w:ascii="Times New Roman" w:hAnsi="Times New Roman" w:cs="Times New Roman"/>
-          <w:color w:val="000000" w:themeColor="text1"/>
-          <w:sz w:val="24"/>
-          <w:szCs w:val="24"/>
-        </w:rPr>
-        <w:t xml:space="preserve">Experiencing less death in </w:t>
-      </w:r>
-      <w:r>
-        <w:rPr>
-          <w:rFonts w:ascii="Times New Roman" w:hAnsi="Times New Roman" w:cs="Times New Roman"/>
-          <w:color w:val="000000" w:themeColor="text1"/>
-          <w:sz w:val="24"/>
-          <w:szCs w:val="24"/>
-        </w:rPr>
-        <w:t>industrial sector</w:t>
+          <w:color w:val="000000" w:themeColor="text1"/>
+          <w:sz w:val="24"/>
+          <w:szCs w:val="24"/>
+        </w:rPr>
+      </w:pPr>
+      <w:r>
+        <w:rPr>
+          <w:rFonts w:ascii="Times New Roman" w:hAnsi="Times New Roman" w:cs="Times New Roman"/>
+          <w:color w:val="000000" w:themeColor="text1"/>
+          <w:sz w:val="24"/>
+          <w:szCs w:val="24"/>
+        </w:rPr>
+        <w:t>Eliminates the</w:t>
+      </w:r>
+      <w:r>
+        <w:rPr>
+          <w:rFonts w:ascii="Times New Roman" w:hAnsi="Times New Roman" w:cs="Times New Roman"/>
+          <w:color w:val="000000" w:themeColor="text1"/>
+          <w:sz w:val="24"/>
+          <w:szCs w:val="24"/>
+        </w:rPr>
+        <w:t xml:space="preserve"> modern slavery</w:t>
       </w:r>
     </w:p>
     <w:p>
       <w:pPr>
+        <w:pStyle w:val="Balk1"/>
+        <w:rPr>
+          <w:rFonts w:ascii="Times New Roman" w:hAnsi="Times New Roman" w:cs="Times New Roman"/>
+          <w:b/>
+          <w:color w:val="000000" w:themeColor="text1"/>
+          <w:sz w:val="24"/>
+          <w:szCs w:val="24"/>
+        </w:rPr>
+      </w:pPr>
+      <w:r>
+        <w:rPr>
+          <w:rFonts w:ascii="Times New Roman" w:hAnsi="Times New Roman" w:cs="Times New Roman"/>
+          <w:color w:val="000000" w:themeColor="text1"/>
+          <w:sz w:val="24"/>
+          <w:szCs w:val="24"/>
+        </w:rPr>
+        <w:t>Minimizes</w:t>
+      </w:r>
+      <w:r>
+        <w:rPr>
+          <w:rFonts w:ascii="Times New Roman" w:hAnsi="Times New Roman" w:cs="Times New Roman"/>
+          <w:color w:val="000000" w:themeColor="text1"/>
+          <w:sz w:val="24"/>
+          <w:szCs w:val="24"/>
+        </w:rPr>
+        <w:t xml:space="preserve"> deaths by implementing new </w:t>
+      </w:r>
+      <w:r>
+        <w:rPr>
+          <w:rFonts w:ascii="Times New Roman" w:hAnsi="Times New Roman" w:cs="Times New Roman"/>
+          <w:color w:val="000000" w:themeColor="text1"/>
+          <w:sz w:val="24"/>
+          <w:szCs w:val="24"/>
+        </w:rPr>
+        <w:t>technological opportunities</w:t>
+      </w:r>
+    </w:p>
+    <w:p>
+      <w:pPr>
         <w:pStyle w:val="Balk2"/>
         <w:rPr>
           <w:rFonts w:ascii="Times New Roman" w:hAnsi="Times New Roman" w:cs="Times New Roman"/>
           <w:b/>
+          <w:color w:val="000000" w:themeColor="text1"/>
+          <w:sz w:val="24"/>
+          <w:szCs w:val="24"/>
+        </w:rPr>
+      </w:pPr>
+      <w:r>
+        <w:rPr>
+          <w:rFonts w:ascii="Times New Roman" w:hAnsi="Times New Roman" w:cs="Times New Roman"/>
+          <w:color w:val="000000" w:themeColor="text1"/>
+          <w:sz w:val="24"/>
+          <w:szCs w:val="24"/>
+        </w:rPr>
+        <w:t xml:space="preserve">Experiencing less death in </w:t>
+      </w:r>
+      <w:r>
+        <w:rPr>
+          <w:rFonts w:ascii="Times New Roman" w:hAnsi="Times New Roman" w:cs="Times New Roman"/>
+          <w:color w:val="000000" w:themeColor="text1"/>
+          <w:sz w:val="24"/>
+          <w:szCs w:val="24"/>
+        </w:rPr>
+        <w:t>industrial sector</w:t>
+      </w:r>
+    </w:p>
+    <w:p>
+      <w:pPr>
+        <w:pStyle w:val="Balk2"/>
+        <w:rPr>
+          <w:rFonts w:ascii="Times New Roman" w:hAnsi="Times New Roman" w:cs="Times New Roman"/>
           <w:color w:val="000000" w:themeColor="text1"/>
           <w:sz w:val="24"/>
           <w:szCs w:val="24"/>
@@ -451,6 +530,61 @@
           <w:szCs w:val="24"/>
         </w:rPr>
       </w:pPr>
+    </w:p>
+    <w:p/>
+    <w:p/>
+    <w:p/>
+    <w:p/>
+    <w:p>
+      <w:pPr>
+        <w:pStyle w:val="ListeParagraf"/>
+        <w:numPr>
+          <w:ilvl w:val="0"/>
+          <w:numId w:val="3"/>
+        </w:numPr>
+      </w:pPr>
+      <w:hyperlink r:id="rId5" w:history="1">
+        <w:r>
+          <w:rPr>
+            <w:rStyle w:val="Kpr"/>
+          </w:rPr>
+          <w:t>https://www.sciencedirect.com/science/article/pii/S0933365708000961?via%3Dihub</w:t>
+        </w:r>
+      </w:hyperlink>
+      <w:r>
+        <w:t xml:space="preserve"> </w:t>
+      </w:r>
+      <w:r>
+        <w:t>(3. Comments by Vimla L. Patel)</w:t>
+      </w:r>
+    </w:p>
+    <w:p>
+      <w:pPr>
+        <w:pStyle w:val="ListeParagraf"/>
+        <w:numPr>
+          <w:ilvl w:val="0"/>
+          <w:numId w:val="3"/>
+        </w:numPr>
+      </w:pPr>
+      <w:hyperlink r:id="rId6" w:history="1">
+        <w:r>
+          <w:rPr>
+            <w:rStyle w:val="Kpr"/>
+          </w:rPr>
+          <w:t>https://www.aaai.org/ojs/index.php/aimagazine/article/view/2577/2521 (2</w:t>
+        </w:r>
+      </w:hyperlink>
+      <w:r>
+        <w:t>.</w:t>
+      </w:r>
+      <w:r>
+        <w:t xml:space="preserve"> page</w:t>
+      </w:r>
+      <w:bookmarkStart w:id="0" w:name="_GoBack"/>
+      <w:bookmarkEnd w:id="0"/>
+      <w:r>
+        <w:t>)</w:t>
+      </w:r>
     </w:p>
     <w:sectPr>
       <w:pgSz w:w="11906" w:h="16838"/>
@@ -569,6 +703,95 @@
     </w:lvl>
   </w:abstractNum>
   <w:abstractNum w:abstractNumId="1" w15:restartNumberingAfterBreak="0">
+    <w:nsid w:val="31B410F8"/>
+    <w:multiLevelType w:val="hybridMultilevel"/>
+    <w:tmpl w:val="BBA66D9E"/>
+    <w:lvl w:ilvl="0" w:tplc="04090011">
+      <w:start w:val="1"/>
+      <w:numFmt w:val="decimal"/>
+      <w:lvlText w:val="%1)"/>
+      <w:lvlJc w:val="left"/>
+      <w:pPr>
+        <w:ind w:left="720" w:hanging="360"/>
+      </w:pPr>
+      <w:rPr>
+        <w:rFonts w:hint="default"/>
+      </w:rPr>
+    </w:lvl>
+    <w:lvl w:ilvl="1" w:tplc="04090019" w:tentative="1">
+      <w:start w:val="1"/>
+      <w:numFmt w:val="lowerLetter"/>
+      <w:lvlText w:val="%2."/>
+      <w:lvlJc w:val="left"/>
+      <w:pPr>
+        <w:ind w:left="1440" w:hanging="360"/>
+      </w:pPr>
+    </w:lvl>
+    <w:lvl w:ilvl="2" w:tplc="0409001B" w:tentative="1">
+      <w:start w:val="1"/>
+      <w:numFmt w:val="lowerRoman"/>
+      <w:lvlText w:val="%3."/>
+      <w:lvlJc w:val="right"/>
+      <w:pPr>
+        <w:ind w:left="2160" w:hanging="180"/>
+      </w:pPr>
+    </w:lvl>
+    <w:lvl w:ilvl="3" w:tplc="0409000F" w:tentative="1">
+      <w:start w:val="1"/>
+      <w:numFmt w:val="decimal"/>
+      <w:lvlText w:val="%4."/>
+      <w:lvlJc w:val="left"/>
+      <w:pPr>
+        <w:ind w:left="2880" w:hanging="360"/>
+      </w:pPr>
+    </w:lvl>
+    <w:lvl w:ilvl="4" w:tplc="04090019" w:tentative="1">
+      <w:start w:val="1"/>
+      <w:numFmt w:val="lowerLetter"/>
+      <w:lvlText w:val="%5."/>
+      <w:lvlJc w:val="left"/>
+      <w:pPr>
+        <w:ind w:left="3600" w:hanging="360"/>
+      </w:pPr>
+    </w:lvl>
+    <w:lvl w:ilvl="5" w:tplc="0409001B" w:tentative="1">
+      <w:start w:val="1"/>
+      <w:numFmt w:val="lowerRoman"/>
+      <w:lvlText w:val="%6."/>
+      <w:lvlJc w:val="right"/>
+      <w:pPr>
+        <w:ind w:left="4320" w:hanging="180"/>
+      </w:pPr>
+    </w:lvl>
+    <w:lvl w:ilvl="6" w:tplc="0409000F" w:tentative="1">
+      <w:start w:val="1"/>
+      <w:numFmt w:val="decimal"/>
+      <w:lvlText w:val="%7."/>
+      <w:lvlJc w:val="left"/>
+      <w:pPr>
+        <w:ind w:left="5040" w:hanging="360"/>
+      </w:pPr>
+    </w:lvl>
+    <w:lvl w:ilvl="7" w:tplc="04090019" w:tentative="1">
+      <w:start w:val="1"/>
+      <w:numFmt w:val="lowerLetter"/>
+      <w:lvlText w:val="%8."/>
+      <w:lvlJc w:val="left"/>
+      <w:pPr>
+        <w:ind w:left="5760" w:hanging="360"/>
+      </w:pPr>
+    </w:lvl>
+    <w:lvl w:ilvl="8" w:tplc="0409001B" w:tentative="1">
+      <w:start w:val="1"/>
+      <w:numFmt w:val="lowerRoman"/>
+      <w:lvlText w:val="%9."/>
+      <w:lvlJc w:val="right"/>
+      <w:pPr>
+        <w:ind w:left="6480" w:hanging="180"/>
+      </w:pPr>
+    </w:lvl>
+  </w:abstractNum>
+  <w:abstractNum w:abstractNumId="2" w15:restartNumberingAfterBreak="0">
     <w:nsid w:val="79AB6799"/>
     <w:multiLevelType w:val="hybridMultilevel"/>
     <w:tmpl w:val="4AF4E9D2"/>
@@ -655,10 +878,13 @@
     </w:lvl>
   </w:abstractNum>
   <w:num w:numId="1">
-    <w:abstractNumId w:val="1"/>
+    <w:abstractNumId w:val="2"/>
   </w:num>
   <w:num w:numId="2">
     <w:abstractNumId w:val="0"/>
+  </w:num>
+  <w:num w:numId="3">
+    <w:abstractNumId w:val="1"/>
   </w:num>
 </w:numbering>
 </file>
@@ -1116,7 +1342,6 @@
     <w:next w:val="Normal"/>
     <w:link w:val="Balk3Char"/>
     <w:uiPriority w:val="9"/>
-    <w:semiHidden/>
     <w:unhideWhenUsed/>
     <w:qFormat/>
     <w:rsid w:val="0001713A"/>
@@ -1386,7 +1611,6 @@
     <w:basedOn w:val="VarsaylanParagrafYazTipi"/>
     <w:link w:val="Balk3"/>
     <w:uiPriority w:val="9"/>
-    <w:semiHidden/>
     <w:rsid w:val="0001713A"/>
     <w:rPr>
       <w:rFonts w:asciiTheme="majorHAnsi" w:eastAsiaTheme="majorEastAsia" w:hAnsiTheme="majorHAnsi" w:cstheme="majorBidi"/>
@@ -1482,6 +1706,17 @@
       <w:sz w:val="21"/>
       <w:szCs w:val="21"/>
       <w:lang w:val="en-US"/>
+    </w:rPr>
+  </w:style>
+  <w:style w:type="character" w:styleId="Kpr">
+    <w:name w:val="Hyperlink"/>
+    <w:basedOn w:val="VarsaylanParagrafYazTipi"/>
+    <w:uiPriority w:val="99"/>
+    <w:unhideWhenUsed/>
+    <w:rsid w:val="00CF5C93"/>
+    <w:rPr>
+      <w:color w:val="0563C1" w:themeColor="hyperlink"/>
+      <w:u w:val="single"/>
     </w:rPr>
   </w:style>
 </w:styles>

</xml_diff>